<commit_message>
attachment of files corrected
</commit_message>
<xml_diff>
--- a/Freitag/Linksammlung.docx
+++ b/Freitag/Linksammlung.docx
@@ -216,11 +216,6 @@
       </w:r>
     </w:p>
     <w:p>
-      <w:pPr>
-        <w:rPr>
-          <w:lang w:val="en-US"/>
-        </w:rPr>
-      </w:pPr>
       <w:r>
         <w:t xml:space="preserve">Login-Daten: </w:t>
       </w:r>
@@ -234,24 +229,15 @@
       </w:r>
       <w:proofErr w:type="spellStart"/>
       <w:r>
-        <w:rPr>
-          <w:lang w:val="en-US"/>
-        </w:rPr>
         <w:t>pennyisafreeloader</w:t>
       </w:r>
       <w:proofErr w:type="spellEnd"/>
     </w:p>
     <w:p>
-      <w:pPr>
-        <w:rPr>
-          <w:lang w:val="en-US"/>
-        </w:rPr>
-      </w:pPr>
       <w:hyperlink r:id="rId13" w:history="1">
         <w:r>
           <w:rPr>
             <w:rStyle w:val="Hyperlink"/>
-            <w:lang w:val="en-US"/>
           </w:rPr>
           <w:t>http://www.cis.uni-muenchen.de/lehre</w:t>
         </w:r>
@@ -259,13 +245,7 @@
     </w:p>
     <w:p>
       <w:r>
-        <w:t>Login-Daten</w:t>
-      </w:r>
-      <w:r>
-        <w:t>: CIS</w:t>
-      </w:r>
-      <w:r>
-        <w:t xml:space="preserve">, </w:t>
+        <w:t xml:space="preserve">Login-Daten: CIS, </w:t>
       </w:r>
       <w:proofErr w:type="spellStart"/>
       <w:r>
@@ -279,159 +259,97 @@
         <w:rPr>
           <w:b/>
           <w:bCs/>
-          <w:lang w:val="en-US"/>
-        </w:rPr>
-      </w:pPr>
-      <w:r>
-        <w:rPr>
-          <w:b/>
-          <w:bCs/>
-          <w:lang w:val="en-US"/>
-        </w:rPr>
-        <w:t xml:space="preserve">Deep Learning </w:t>
-      </w:r>
+        </w:rPr>
+      </w:pPr>
       <w:proofErr w:type="spellStart"/>
       <w:r>
         <w:rPr>
           <w:b/>
           <w:bCs/>
-          <w:lang w:val="en-US"/>
-        </w:rPr>
-        <w:t>Leserunde</w:t>
+        </w:rPr>
+        <w:t>Deep</w:t>
       </w:r>
       <w:proofErr w:type="spellEnd"/>
       <w:r>
         <w:rPr>
           <w:b/>
           <w:bCs/>
-          <w:lang w:val="en-US"/>
-        </w:rPr>
-        <w:t xml:space="preserve"> am CIS</w:t>
-      </w:r>
-    </w:p>
-    <w:p>
-      <w:pPr>
-        <w:rPr>
-          <w:lang w:val="en-US"/>
-        </w:rPr>
-      </w:pPr>
+        </w:rPr>
+        <w:t xml:space="preserve"> Learning Leserunde am CIS</w:t>
+      </w:r>
+    </w:p>
+    <w:p>
       <w:hyperlink r:id="rId14" w:history="1">
         <w:r>
           <w:rPr>
             <w:rStyle w:val="Hyperlink"/>
-            <w:lang w:val="en-US"/>
           </w:rPr>
           <w:t>https://www.cis.uni-muenchen.de/~fraser/topics_nlp_2019_SS/</w:t>
         </w:r>
       </w:hyperlink>
     </w:p>
-    <w:p>
-      <w:pPr>
-        <w:rPr>
-          <w:lang w:val="en-US"/>
-        </w:rPr>
-      </w:pPr>
-    </w:p>
-    <w:p>
-      <w:pPr>
-        <w:rPr>
-          <w:b/>
-          <w:bCs/>
-          <w:lang w:val="en-US"/>
-        </w:rPr>
-      </w:pPr>
-      <w:r>
-        <w:rPr>
-          <w:b/>
-          <w:bCs/>
-          <w:lang w:val="en-US"/>
-        </w:rPr>
-        <w:t xml:space="preserve">Deep Learning </w:t>
-      </w:r>
+    <w:p/>
+    <w:p>
+      <w:pPr>
+        <w:rPr>
+          <w:b/>
+          <w:bCs/>
+        </w:rPr>
+      </w:pPr>
       <w:proofErr w:type="spellStart"/>
       <w:r>
         <w:rPr>
           <w:b/>
           <w:bCs/>
-          <w:lang w:val="en-US"/>
-        </w:rPr>
-        <w:t>Grundlagen</w:t>
+        </w:rPr>
+        <w:t>Deep</w:t>
       </w:r>
       <w:proofErr w:type="spellEnd"/>
-    </w:p>
-    <w:p>
-      <w:pPr>
-        <w:rPr>
-          <w:lang w:val="en-US"/>
-        </w:rPr>
-      </w:pPr>
+      <w:r>
+        <w:rPr>
+          <w:b/>
+          <w:bCs/>
+        </w:rPr>
+        <w:t xml:space="preserve"> Learning Grundlagen</w:t>
+      </w:r>
+    </w:p>
+    <w:p>
       <w:hyperlink r:id="rId15" w:history="1">
         <w:r>
           <w:rPr>
             <w:rStyle w:val="Hyperlink"/>
-            <w:lang w:val="en-US"/>
           </w:rPr>
           <w:t>http://www.deeplearningbook.org/</w:t>
         </w:r>
       </w:hyperlink>
     </w:p>
-    <w:p>
-      <w:pPr>
-        <w:rPr>
-          <w:lang w:val="en-US"/>
-        </w:rPr>
-      </w:pPr>
-    </w:p>
-    <w:p>
-      <w:pPr>
-        <w:rPr>
-          <w:b/>
-          <w:bCs/>
-          <w:lang w:val="en-US"/>
-        </w:rPr>
-      </w:pPr>
-      <w:proofErr w:type="spellStart"/>
-      <w:r>
-        <w:rPr>
-          <w:b/>
-          <w:bCs/>
-          <w:lang w:val="en-US"/>
-        </w:rPr>
-        <w:t>Lineare</w:t>
-      </w:r>
-      <w:proofErr w:type="spellEnd"/>
-      <w:r>
-        <w:rPr>
-          <w:b/>
-          <w:bCs/>
-          <w:lang w:val="en-US"/>
-        </w:rPr>
-        <w:t xml:space="preserve"> Algebra</w:t>
-      </w:r>
-    </w:p>
-    <w:p>
-      <w:pPr>
-        <w:rPr>
-          <w:lang w:val="en-US"/>
-        </w:rPr>
-      </w:pPr>
+    <w:p/>
+    <w:p>
+      <w:pPr>
+        <w:rPr>
+          <w:b/>
+          <w:bCs/>
+        </w:rPr>
+      </w:pPr>
+      <w:r>
+        <w:rPr>
+          <w:b/>
+          <w:bCs/>
+        </w:rPr>
+        <w:t>Lineare Algebra</w:t>
+      </w:r>
+    </w:p>
+    <w:p>
       <w:hyperlink r:id="rId16" w:history="1">
         <w:r>
           <w:rPr>
             <w:rStyle w:val="Hyperlink"/>
-            <w:lang w:val="en-US"/>
           </w:rPr>
           <w:t>https://www.youtube.com/playlist?list=PLZHQObOWTQDPD3MizzM2xVFitgF8hE_ab</w:t>
         </w:r>
       </w:hyperlink>
     </w:p>
-    <w:p>
-      <w:pPr>
-        <w:rPr>
-          <w:lang w:val="en-US"/>
-        </w:rPr>
-      </w:pPr>
-    </w:p>
+    <w:p/>
     <w:p>
       <w:pPr>
         <w:rPr>
@@ -487,17 +405,50 @@
     <w:p>
       <w:pPr>
         <w:rPr>
+          <w:b/>
+          <w:bCs/>
           <w:lang w:val="en-US"/>
         </w:rPr>
       </w:pPr>
-    </w:p>
-    <w:p>
-      <w:pPr>
-        <w:rPr>
+      <w:r>
+        <w:rPr>
+          <w:b/>
+          <w:bCs/>
           <w:lang w:val="en-US"/>
         </w:rPr>
-      </w:pPr>
-    </w:p>
+        <w:t>Regex</w:t>
+      </w:r>
+    </w:p>
+    <w:p>
+      <w:hyperlink r:id="rId18" w:history="1">
+        <w:r>
+          <w:rPr>
+            <w:rStyle w:val="Hyperlink"/>
+          </w:rPr>
+          <w:t>https://regex101.com/</w:t>
+        </w:r>
+      </w:hyperlink>
+      <w:r>
+        <w:t xml:space="preserve"> (</w:t>
+      </w:r>
+      <w:r>
+        <w:t>Tester)</w:t>
+      </w:r>
+    </w:p>
+    <w:p>
+      <w:hyperlink r:id="rId19" w:history="1">
+        <w:r>
+          <w:rPr>
+            <w:rStyle w:val="Hyperlink"/>
+          </w:rPr>
+          <w:t>https://regexone.com/</w:t>
+        </w:r>
+      </w:hyperlink>
+      <w:r>
+        <w:t xml:space="preserve"> (Übungen)</w:t>
+      </w:r>
+    </w:p>
+    <w:p/>
     <w:sectPr>
       <w:pgSz w:w="11900" w:h="16840"/>
       <w:pgMar w:top="1417" w:right="1417" w:bottom="1134" w:left="1417" w:header="708" w:footer="708" w:gutter="0"/>

</xml_diff>